<commit_message>
Update sequence and contract.docx
</commit_message>
<xml_diff>
--- a/Worked By Wulan/sequence and contract.docx
+++ b/Worked By Wulan/sequence and contract.docx
@@ -6,12 +6,48 @@
       <w:pPr>
         <w:rPr>
           <w:rFonts w:ascii="Times New Roman" w:hAnsi="Times New Roman" w:cs="Times New Roman"/>
+          <w:sz w:val="28"/>
+          <w:szCs w:val="24"/>
+        </w:rPr>
+      </w:pPr>
+    </w:p>
+    <w:p>
+      <w:pPr>
+        <w:pStyle w:val="ListParagraph"/>
+        <w:numPr>
+          <w:ilvl w:val="0"/>
+          <w:numId w:val="4"/>
+        </w:numPr>
+        <w:rPr>
+          <w:rFonts w:ascii="Times New Roman" w:hAnsi="Times New Roman" w:cs="Times New Roman"/>
+          <w:sz w:val="28"/>
+          <w:szCs w:val="24"/>
         </w:rPr>
       </w:pPr>
       <w:r>
         <w:rPr>
           <w:rFonts w:ascii="Times New Roman" w:hAnsi="Times New Roman" w:cs="Times New Roman"/>
+          <w:b/>
+          <w:sz w:val="28"/>
+          <w:szCs w:val="24"/>
+        </w:rPr>
+        <w:t>Login</w:t>
+      </w:r>
+    </w:p>
+    <w:p>
+      <w:pPr>
+        <w:rPr>
+          <w:rFonts w:ascii="Times New Roman" w:hAnsi="Times New Roman" w:cs="Times New Roman"/>
+          <w:sz w:val="24"/>
+          <w:szCs w:val="24"/>
+        </w:rPr>
+      </w:pPr>
+      <w:r>
+        <w:rPr>
+          <w:rFonts w:ascii="Times New Roman" w:hAnsi="Times New Roman" w:cs="Times New Roman"/>
           <w:noProof/>
+          <w:sz w:val="24"/>
+          <w:szCs w:val="24"/>
         </w:rPr>
         <w:drawing>
           <wp:inline distT="0" distB="0" distL="0" distR="0">
@@ -29,7 +65,7 @@
                     <pic:cNvPicPr/>
                   </pic:nvPicPr>
                   <pic:blipFill>
-                    <a:blip r:embed="rId5">
+                    <a:blip r:embed="rId7">
                       <a:extLst>
                         <a:ext uri="{28A0092B-C50C-407E-A947-70E740481C1C}">
                           <a14:useLocalDpi xmlns:a14="http://schemas.microsoft.com/office/drawing/2010/main" val="0"/>
@@ -60,8 +96,20 @@
       <w:pPr>
         <w:rPr>
           <w:rFonts w:ascii="Times New Roman" w:hAnsi="Times New Roman" w:cs="Times New Roman"/>
-        </w:rPr>
-      </w:pPr>
+          <w:b/>
+          <w:sz w:val="24"/>
+          <w:szCs w:val="24"/>
+        </w:rPr>
+      </w:pPr>
+      <w:r>
+        <w:rPr>
+          <w:rFonts w:ascii="Times New Roman" w:hAnsi="Times New Roman" w:cs="Times New Roman"/>
+          <w:b/>
+          <w:sz w:val="24"/>
+          <w:szCs w:val="24"/>
+        </w:rPr>
+        <w:t>Prepared by: Luh Wulandari Maharani</w:t>
+      </w:r>
     </w:p>
     <w:tbl>
       <w:tblPr>
@@ -403,6 +451,8 @@
       <w:pPr>
         <w:rPr>
           <w:rFonts w:ascii="Times New Roman" w:hAnsi="Times New Roman" w:cs="Times New Roman"/>
+          <w:sz w:val="24"/>
+          <w:szCs w:val="24"/>
         </w:rPr>
       </w:pPr>
     </w:p>
@@ -410,14 +460,96 @@
       <w:pPr>
         <w:rPr>
           <w:rFonts w:ascii="Times New Roman" w:hAnsi="Times New Roman" w:cs="Times New Roman"/>
+          <w:sz w:val="24"/>
+          <w:szCs w:val="24"/>
+        </w:rPr>
+      </w:pPr>
+    </w:p>
+    <w:p>
+      <w:pPr>
+        <w:rPr>
+          <w:rFonts w:ascii="Times New Roman" w:hAnsi="Times New Roman" w:cs="Times New Roman"/>
+          <w:sz w:val="24"/>
+          <w:szCs w:val="24"/>
+        </w:rPr>
+      </w:pPr>
+    </w:p>
+    <w:p>
+      <w:pPr>
+        <w:rPr>
+          <w:rFonts w:ascii="Times New Roman" w:hAnsi="Times New Roman" w:cs="Times New Roman"/>
+          <w:sz w:val="24"/>
+          <w:szCs w:val="24"/>
+        </w:rPr>
+      </w:pPr>
+    </w:p>
+    <w:p>
+      <w:pPr>
+        <w:rPr>
+          <w:rFonts w:ascii="Times New Roman" w:hAnsi="Times New Roman" w:cs="Times New Roman"/>
+          <w:sz w:val="24"/>
+          <w:szCs w:val="24"/>
+        </w:rPr>
+      </w:pPr>
+    </w:p>
+    <w:p>
+      <w:pPr>
+        <w:rPr>
+          <w:rFonts w:ascii="Times New Roman" w:hAnsi="Times New Roman" w:cs="Times New Roman"/>
+          <w:sz w:val="24"/>
+          <w:szCs w:val="24"/>
+        </w:rPr>
+      </w:pPr>
+    </w:p>
+    <w:p>
+      <w:pPr>
+        <w:rPr>
+          <w:rFonts w:ascii="Times New Roman" w:hAnsi="Times New Roman" w:cs="Times New Roman"/>
+          <w:sz w:val="24"/>
+          <w:szCs w:val="24"/>
+        </w:rPr>
+      </w:pPr>
+    </w:p>
+    <w:p>
+      <w:pPr>
+        <w:pStyle w:val="ListParagraph"/>
+        <w:numPr>
+          <w:ilvl w:val="0"/>
+          <w:numId w:val="4"/>
+        </w:numPr>
+        <w:rPr>
+          <w:rFonts w:ascii="Times New Roman" w:hAnsi="Times New Roman" w:cs="Times New Roman"/>
+          <w:b/>
+          <w:sz w:val="28"/>
+          <w:szCs w:val="24"/>
         </w:rPr>
       </w:pPr>
       <w:r>
         <w:rPr>
           <w:rFonts w:ascii="Times New Roman" w:hAnsi="Times New Roman" w:cs="Times New Roman"/>
+          <w:b/>
+          <w:sz w:val="28"/>
+          <w:szCs w:val="24"/>
+        </w:rPr>
+        <w:lastRenderedPageBreak/>
+        <w:t>Change Password</w:t>
+      </w:r>
+    </w:p>
+    <w:p>
+      <w:pPr>
+        <w:rPr>
+          <w:rFonts w:ascii="Times New Roman" w:hAnsi="Times New Roman" w:cs="Times New Roman"/>
+          <w:sz w:val="24"/>
+          <w:szCs w:val="24"/>
+        </w:rPr>
+      </w:pPr>
+      <w:r>
+        <w:rPr>
+          <w:rFonts w:ascii="Times New Roman" w:hAnsi="Times New Roman" w:cs="Times New Roman"/>
           <w:noProof/>
-        </w:rPr>
-        <w:lastRenderedPageBreak/>
+          <w:sz w:val="24"/>
+          <w:szCs w:val="24"/>
+        </w:rPr>
         <w:drawing>
           <wp:inline distT="0" distB="0" distL="0" distR="0">
             <wp:extent cx="5943600" cy="3274695"/>
@@ -434,7 +566,7 @@
                     <pic:cNvPicPr/>
                   </pic:nvPicPr>
                   <pic:blipFill>
-                    <a:blip r:embed="rId6">
+                    <a:blip r:embed="rId8">
                       <a:extLst>
                         <a:ext uri="{28A0092B-C50C-407E-A947-70E740481C1C}">
                           <a14:useLocalDpi xmlns:a14="http://schemas.microsoft.com/office/drawing/2010/main" val="0"/>
@@ -465,8 +597,20 @@
       <w:pPr>
         <w:rPr>
           <w:rFonts w:ascii="Times New Roman" w:hAnsi="Times New Roman" w:cs="Times New Roman"/>
-        </w:rPr>
-      </w:pPr>
+          <w:b/>
+          <w:sz w:val="24"/>
+          <w:szCs w:val="24"/>
+        </w:rPr>
+      </w:pPr>
+      <w:r>
+        <w:rPr>
+          <w:rFonts w:ascii="Times New Roman" w:hAnsi="Times New Roman" w:cs="Times New Roman"/>
+          <w:b/>
+          <w:sz w:val="24"/>
+          <w:szCs w:val="24"/>
+        </w:rPr>
+        <w:t>Prepared by: Luh Wulandari Maharani</w:t>
+      </w:r>
     </w:p>
     <w:tbl>
       <w:tblPr>
@@ -748,6 +892,8 @@
       <w:pPr>
         <w:rPr>
           <w:rFonts w:ascii="Times New Roman" w:hAnsi="Times New Roman" w:cs="Times New Roman"/>
+          <w:sz w:val="24"/>
+          <w:szCs w:val="24"/>
         </w:rPr>
       </w:pPr>
     </w:p>
@@ -782,16 +928,7 @@
                 <w:sz w:val="24"/>
                 <w:szCs w:val="24"/>
               </w:rPr>
-              <w:t>Cross Reference</w:t>
-            </w:r>
-            <w:r>
-              <w:rPr>
-                <w:rFonts w:ascii="Times New Roman" w:hAnsi="Times New Roman" w:cs="Times New Roman"/>
-                <w:b/>
-                <w:sz w:val="24"/>
-                <w:szCs w:val="24"/>
-              </w:rPr>
-              <w:t>s</w:t>
+              <w:t>Cross References</w:t>
             </w:r>
           </w:p>
         </w:tc>
@@ -907,15 +1044,7 @@
                 <w:sz w:val="24"/>
                 <w:szCs w:val="24"/>
               </w:rPr>
-              <w:t xml:space="preserve">To </w:t>
-            </w:r>
-            <w:r>
-              <w:rPr>
-                <w:rFonts w:ascii="Times New Roman" w:hAnsi="Times New Roman" w:cs="Times New Roman"/>
-                <w:sz w:val="24"/>
-                <w:szCs w:val="24"/>
-              </w:rPr>
-              <w:t>change the password</w:t>
+              <w:t>To change the password</w:t>
             </w:r>
           </w:p>
         </w:tc>
@@ -964,15 +1093,7 @@
                 <w:sz w:val="24"/>
                 <w:szCs w:val="24"/>
               </w:rPr>
-              <w:t xml:space="preserve">The </w:t>
-            </w:r>
-            <w:r>
-              <w:rPr>
-                <w:rFonts w:ascii="Times New Roman" w:hAnsi="Times New Roman" w:cs="Times New Roman"/>
-                <w:sz w:val="24"/>
-                <w:szCs w:val="24"/>
-              </w:rPr>
-              <w:t>user must be enter the new password again to confirm</w:t>
+              <w:t>The user must be enter the new password again to confirm</w:t>
             </w:r>
           </w:p>
         </w:tc>
@@ -1031,23 +1152,87 @@
       <w:pPr>
         <w:rPr>
           <w:rFonts w:ascii="Times New Roman" w:hAnsi="Times New Roman" w:cs="Times New Roman"/>
-        </w:rPr>
-      </w:pPr>
-      <w:bookmarkStart w:id="0" w:name="_GoBack"/>
-      <w:bookmarkEnd w:id="0"/>
+          <w:sz w:val="24"/>
+          <w:szCs w:val="24"/>
+        </w:rPr>
+      </w:pPr>
     </w:p>
     <w:p>
       <w:pPr>
         <w:rPr>
           <w:rFonts w:ascii="Times New Roman" w:hAnsi="Times New Roman" w:cs="Times New Roman"/>
+          <w:sz w:val="24"/>
+          <w:szCs w:val="24"/>
+        </w:rPr>
+      </w:pPr>
+    </w:p>
+    <w:p>
+      <w:pPr>
+        <w:rPr>
+          <w:rFonts w:ascii="Times New Roman" w:hAnsi="Times New Roman" w:cs="Times New Roman"/>
+          <w:sz w:val="24"/>
+          <w:szCs w:val="24"/>
+        </w:rPr>
+      </w:pPr>
+    </w:p>
+    <w:p>
+      <w:pPr>
+        <w:rPr>
+          <w:rFonts w:ascii="Times New Roman" w:hAnsi="Times New Roman" w:cs="Times New Roman"/>
+          <w:sz w:val="24"/>
+          <w:szCs w:val="24"/>
+        </w:rPr>
+      </w:pPr>
+    </w:p>
+    <w:p>
+      <w:pPr>
+        <w:rPr>
+          <w:rFonts w:ascii="Times New Roman" w:hAnsi="Times New Roman" w:cs="Times New Roman"/>
+          <w:sz w:val="24"/>
+          <w:szCs w:val="24"/>
+        </w:rPr>
+      </w:pPr>
+    </w:p>
+    <w:p>
+      <w:pPr>
+        <w:pStyle w:val="ListParagraph"/>
+        <w:numPr>
+          <w:ilvl w:val="0"/>
+          <w:numId w:val="4"/>
+        </w:numPr>
+        <w:rPr>
+          <w:rFonts w:ascii="Times New Roman" w:hAnsi="Times New Roman" w:cs="Times New Roman"/>
+          <w:b/>
+          <w:sz w:val="28"/>
+          <w:szCs w:val="24"/>
         </w:rPr>
       </w:pPr>
       <w:r>
         <w:rPr>
           <w:rFonts w:ascii="Times New Roman" w:hAnsi="Times New Roman" w:cs="Times New Roman"/>
+          <w:b/>
+          <w:sz w:val="28"/>
+          <w:szCs w:val="24"/>
+        </w:rPr>
+        <w:lastRenderedPageBreak/>
+        <w:t>Log Out</w:t>
+      </w:r>
+    </w:p>
+    <w:p>
+      <w:pPr>
+        <w:rPr>
+          <w:rFonts w:ascii="Times New Roman" w:hAnsi="Times New Roman" w:cs="Times New Roman"/>
+          <w:sz w:val="24"/>
+          <w:szCs w:val="24"/>
+        </w:rPr>
+      </w:pPr>
+      <w:r>
+        <w:rPr>
+          <w:rFonts w:ascii="Times New Roman" w:hAnsi="Times New Roman" w:cs="Times New Roman"/>
           <w:noProof/>
-        </w:rPr>
-        <w:lastRenderedPageBreak/>
+          <w:sz w:val="24"/>
+          <w:szCs w:val="24"/>
+        </w:rPr>
         <w:drawing>
           <wp:inline distT="0" distB="0" distL="0" distR="0">
             <wp:extent cx="5943600" cy="4432300"/>
@@ -1064,7 +1249,7 @@
                     <pic:cNvPicPr/>
                   </pic:nvPicPr>
                   <pic:blipFill>
-                    <a:blip r:embed="rId7">
+                    <a:blip r:embed="rId9">
                       <a:extLst>
                         <a:ext uri="{28A0092B-C50C-407E-A947-70E740481C1C}">
                           <a14:useLocalDpi xmlns:a14="http://schemas.microsoft.com/office/drawing/2010/main" val="0"/>
@@ -1095,8 +1280,20 @@
       <w:pPr>
         <w:rPr>
           <w:rFonts w:ascii="Times New Roman" w:hAnsi="Times New Roman" w:cs="Times New Roman"/>
-        </w:rPr>
-      </w:pPr>
+          <w:b/>
+          <w:sz w:val="24"/>
+          <w:szCs w:val="24"/>
+        </w:rPr>
+      </w:pPr>
+      <w:r>
+        <w:rPr>
+          <w:rFonts w:ascii="Times New Roman" w:hAnsi="Times New Roman" w:cs="Times New Roman"/>
+          <w:b/>
+          <w:sz w:val="24"/>
+          <w:szCs w:val="24"/>
+        </w:rPr>
+        <w:t>Prepared by: Luh Wulandari Maharani</w:t>
+      </w:r>
     </w:p>
     <w:tbl>
       <w:tblPr>
@@ -1362,6 +1559,8 @@
       <w:pPr>
         <w:rPr>
           <w:rFonts w:ascii="Times New Roman" w:hAnsi="Times New Roman" w:cs="Times New Roman"/>
+          <w:sz w:val="24"/>
+          <w:szCs w:val="24"/>
         </w:rPr>
       </w:pPr>
     </w:p>
@@ -1475,15 +1674,7 @@
                 <w:sz w:val="24"/>
                 <w:szCs w:val="24"/>
               </w:rPr>
-              <w:t xml:space="preserve">Cancel </w:t>
-            </w:r>
-            <w:r>
-              <w:rPr>
-                <w:rFonts w:ascii="Times New Roman" w:hAnsi="Times New Roman" w:cs="Times New Roman"/>
-                <w:sz w:val="24"/>
-                <w:szCs w:val="24"/>
-              </w:rPr>
-              <w:t xml:space="preserve"> to log out</w:t>
+              <w:t>Cancel  to log out</w:t>
             </w:r>
           </w:p>
         </w:tc>
@@ -1529,23 +1720,7 @@
                 <w:sz w:val="24"/>
                 <w:szCs w:val="24"/>
               </w:rPr>
-              <w:t xml:space="preserve">To </w:t>
-            </w:r>
-            <w:r>
-              <w:rPr>
-                <w:rFonts w:ascii="Times New Roman" w:hAnsi="Times New Roman" w:cs="Times New Roman"/>
-                <w:sz w:val="24"/>
-                <w:szCs w:val="24"/>
-              </w:rPr>
-              <w:t xml:space="preserve">cancel log out </w:t>
-            </w:r>
-            <w:r>
-              <w:rPr>
-                <w:rFonts w:ascii="Times New Roman" w:hAnsi="Times New Roman" w:cs="Times New Roman"/>
-                <w:sz w:val="24"/>
-                <w:szCs w:val="24"/>
-              </w:rPr>
-              <w:t>from the system</w:t>
+              <w:t>To cancel log out from the system</w:t>
             </w:r>
           </w:p>
         </w:tc>
@@ -1594,15 +1769,7 @@
                 <w:sz w:val="24"/>
                 <w:szCs w:val="24"/>
               </w:rPr>
-              <w:t>The user</w:t>
-            </w:r>
-            <w:r>
-              <w:rPr>
-                <w:rFonts w:ascii="Times New Roman" w:hAnsi="Times New Roman" w:cs="Times New Roman"/>
-                <w:sz w:val="24"/>
-                <w:szCs w:val="24"/>
-              </w:rPr>
-              <w:t xml:space="preserve"> cancel log out by click the “No” option</w:t>
+              <w:t>The user cancel log out by click the “No” option</w:t>
             </w:r>
           </w:p>
         </w:tc>
@@ -1661,40 +1828,59 @@
       <w:pPr>
         <w:rPr>
           <w:rFonts w:ascii="Times New Roman" w:hAnsi="Times New Roman" w:cs="Times New Roman"/>
+          <w:sz w:val="24"/>
+          <w:szCs w:val="24"/>
         </w:rPr>
       </w:pPr>
     </w:p>
     <w:p>
       <w:pPr>
-        <w:rPr>
-          <w:rFonts w:ascii="Times New Roman" w:hAnsi="Times New Roman" w:cs="Times New Roman"/>
+        <w:pStyle w:val="ListParagraph"/>
+        <w:numPr>
+          <w:ilvl w:val="0"/>
+          <w:numId w:val="4"/>
+        </w:numPr>
+        <w:rPr>
+          <w:rFonts w:ascii="Times New Roman" w:hAnsi="Times New Roman" w:cs="Times New Roman"/>
+          <w:b/>
+          <w:sz w:val="28"/>
+          <w:szCs w:val="24"/>
         </w:rPr>
       </w:pPr>
       <w:r>
         <w:rPr>
           <w:rFonts w:ascii="Times New Roman" w:hAnsi="Times New Roman" w:cs="Times New Roman"/>
-        </w:rPr>
-        <w:br w:type="page"/>
+          <w:b/>
+          <w:sz w:val="28"/>
+          <w:szCs w:val="24"/>
+        </w:rPr>
+        <w:lastRenderedPageBreak/>
+        <w:t>View Applications</w:t>
       </w:r>
     </w:p>
     <w:p>
       <w:pPr>
         <w:rPr>
           <w:rFonts w:ascii="Times New Roman" w:hAnsi="Times New Roman" w:cs="Times New Roman"/>
+          <w:sz w:val="24"/>
+          <w:szCs w:val="24"/>
         </w:rPr>
       </w:pPr>
       <w:r>
         <w:rPr>
           <w:rFonts w:ascii="Times New Roman" w:hAnsi="Times New Roman" w:cs="Times New Roman"/>
           <w:noProof/>
-        </w:rPr>
-        <w:lastRenderedPageBreak/>
+          <w:sz w:val="24"/>
+          <w:szCs w:val="24"/>
+        </w:rPr>
         <w:t xml:space="preserve"> </w:t>
       </w:r>
       <w:r>
         <w:rPr>
           <w:rFonts w:ascii="Times New Roman" w:hAnsi="Times New Roman" w:cs="Times New Roman"/>
           <w:noProof/>
+          <w:sz w:val="24"/>
+          <w:szCs w:val="24"/>
         </w:rPr>
         <w:drawing>
           <wp:inline distT="0" distB="0" distL="0" distR="0">
@@ -1712,7 +1898,7 @@
                     <pic:cNvPicPr/>
                   </pic:nvPicPr>
                   <pic:blipFill>
-                    <a:blip r:embed="rId8">
+                    <a:blip r:embed="rId10">
                       <a:extLst>
                         <a:ext uri="{28A0092B-C50C-407E-A947-70E740481C1C}">
                           <a14:useLocalDpi xmlns:a14="http://schemas.microsoft.com/office/drawing/2010/main" val="0"/>
@@ -1743,8 +1929,20 @@
       <w:pPr>
         <w:rPr>
           <w:rFonts w:ascii="Times New Roman" w:hAnsi="Times New Roman" w:cs="Times New Roman"/>
-        </w:rPr>
-      </w:pPr>
+          <w:b/>
+          <w:sz w:val="24"/>
+          <w:szCs w:val="24"/>
+        </w:rPr>
+      </w:pPr>
+      <w:r>
+        <w:rPr>
+          <w:rFonts w:ascii="Times New Roman" w:hAnsi="Times New Roman" w:cs="Times New Roman"/>
+          <w:b/>
+          <w:sz w:val="24"/>
+          <w:szCs w:val="24"/>
+        </w:rPr>
+        <w:t>Prepared by: Luh Wulandari Maharani</w:t>
+      </w:r>
     </w:p>
     <w:tbl>
       <w:tblPr>
@@ -1911,15 +2109,7 @@
                 <w:sz w:val="24"/>
                 <w:szCs w:val="24"/>
               </w:rPr>
-              <w:t xml:space="preserve">To </w:t>
-            </w:r>
-            <w:r>
-              <w:rPr>
-                <w:rFonts w:ascii="Times New Roman" w:hAnsi="Times New Roman" w:cs="Times New Roman"/>
-                <w:sz w:val="24"/>
-                <w:szCs w:val="24"/>
-              </w:rPr>
-              <w:t xml:space="preserve">get access to </w:t>
+              <w:t xml:space="preserve">To get access to </w:t>
             </w:r>
             <w:r>
               <w:rPr>
@@ -2106,6 +2296,26 @@
           </w:p>
         </w:tc>
       </w:tr>
+    </w:tbl>
+    <w:p>
+      <w:pPr>
+        <w:rPr>
+          <w:rFonts w:ascii="Times New Roman" w:hAnsi="Times New Roman" w:cs="Times New Roman"/>
+          <w:sz w:val="24"/>
+          <w:szCs w:val="24"/>
+        </w:rPr>
+      </w:pPr>
+    </w:p>
+    <w:tbl>
+      <w:tblPr>
+        <w:tblStyle w:val="TableGrid"/>
+        <w:tblW w:w="0" w:type="auto"/>
+        <w:tblLook w:val="04A0" w:firstRow="1" w:lastRow="0" w:firstColumn="1" w:lastColumn="0" w:noHBand="0" w:noVBand="1"/>
+      </w:tblPr>
+      <w:tblGrid>
+        <w:gridCol w:w="2830"/>
+        <w:gridCol w:w="6520"/>
+      </w:tblGrid>
       <w:tr>
         <w:trPr>
           <w:trHeight w:val="495"/>
@@ -2154,16 +2364,7 @@
                 <w:sz w:val="24"/>
                 <w:szCs w:val="24"/>
               </w:rPr>
-              <w:t>View Application</w:t>
-            </w:r>
-            <w:r>
-              <w:rPr>
-                <w:rFonts w:ascii="Times New Roman" w:hAnsi="Times New Roman" w:cs="Times New Roman"/>
-                <w:b/>
-                <w:sz w:val="24"/>
-                <w:szCs w:val="24"/>
-              </w:rPr>
-              <w:t>s</w:t>
+              <w:t>View Applications</w:t>
             </w:r>
           </w:p>
         </w:tc>
@@ -2337,6 +2538,7 @@
                 <w:sz w:val="24"/>
                 <w:szCs w:val="24"/>
               </w:rPr>
+              <w:lastRenderedPageBreak/>
               <w:t>Post-conditions</w:t>
             </w:r>
           </w:p>
@@ -2359,92 +2561,77 @@
                 <w:sz w:val="24"/>
                 <w:szCs w:val="24"/>
               </w:rPr>
-              <w:t xml:space="preserve">The list of application with status for the Residence that the Housing Officer is responsible, showing the residence ID, number </w:t>
-            </w:r>
-            <w:r>
-              <w:rPr>
-                <w:rFonts w:ascii="Times New Roman" w:hAnsi="Times New Roman" w:cs="Times New Roman"/>
-                <w:sz w:val="24"/>
-                <w:szCs w:val="24"/>
-              </w:rPr>
-              <w:t>of units available, monthly rental</w:t>
-            </w:r>
-            <w:r>
-              <w:rPr>
-                <w:rFonts w:ascii="Times New Roman" w:hAnsi="Times New Roman" w:cs="Times New Roman"/>
-                <w:sz w:val="24"/>
-                <w:szCs w:val="24"/>
-              </w:rPr>
-              <w:t>, application username and personal information</w:t>
-            </w:r>
-          </w:p>
-        </w:tc>
-      </w:tr>
-      <w:tr>
-        <w:tc>
-          <w:tcPr>
-            <w:tcW w:w="2830" w:type="dxa"/>
-          </w:tcPr>
-          <w:p>
-            <w:pPr>
-              <w:rPr>
-                <w:rFonts w:ascii="Times New Roman" w:hAnsi="Times New Roman" w:cs="Times New Roman"/>
-                <w:b/>
-                <w:sz w:val="24"/>
-                <w:szCs w:val="24"/>
-              </w:rPr>
-            </w:pPr>
-            <w:r>
-              <w:rPr>
-                <w:rFonts w:ascii="Times New Roman" w:hAnsi="Times New Roman" w:cs="Times New Roman"/>
-                <w:b/>
-                <w:sz w:val="24"/>
-                <w:szCs w:val="24"/>
-              </w:rPr>
-              <w:lastRenderedPageBreak/>
-              <w:t>Cross Reference</w:t>
-            </w:r>
-            <w:r>
-              <w:rPr>
-                <w:rFonts w:ascii="Times New Roman" w:hAnsi="Times New Roman" w:cs="Times New Roman"/>
-                <w:b/>
-                <w:sz w:val="24"/>
-                <w:szCs w:val="24"/>
-              </w:rPr>
-              <w:t>s</w:t>
-            </w:r>
-          </w:p>
-        </w:tc>
-        <w:tc>
-          <w:tcPr>
-            <w:tcW w:w="6520" w:type="dxa"/>
-          </w:tcPr>
-          <w:p>
-            <w:pPr>
-              <w:rPr>
-                <w:rFonts w:ascii="Times New Roman" w:hAnsi="Times New Roman" w:cs="Times New Roman"/>
-                <w:b/>
-                <w:sz w:val="24"/>
-                <w:szCs w:val="24"/>
-              </w:rPr>
-            </w:pPr>
-            <w:r>
-              <w:rPr>
-                <w:rFonts w:ascii="Times New Roman" w:hAnsi="Times New Roman" w:cs="Times New Roman"/>
-                <w:b/>
-                <w:sz w:val="24"/>
-                <w:szCs w:val="24"/>
-              </w:rPr>
-              <w:t>View Application</w:t>
-            </w:r>
-            <w:r>
-              <w:rPr>
-                <w:rFonts w:ascii="Times New Roman" w:hAnsi="Times New Roman" w:cs="Times New Roman"/>
-                <w:b/>
-                <w:sz w:val="24"/>
-                <w:szCs w:val="24"/>
-              </w:rPr>
-              <w:t>s</w:t>
+              <w:t>The list of application with status for the Residence that the Housing Officer is responsible, showing the residence ID, number of units available, monthly rental, application username and personal information</w:t>
+            </w:r>
+          </w:p>
+        </w:tc>
+      </w:tr>
+    </w:tbl>
+    <w:p>
+      <w:pPr>
+        <w:rPr>
+          <w:rFonts w:ascii="Times New Roman" w:hAnsi="Times New Roman" w:cs="Times New Roman"/>
+          <w:sz w:val="24"/>
+          <w:szCs w:val="24"/>
+        </w:rPr>
+      </w:pPr>
+    </w:p>
+    <w:tbl>
+      <w:tblPr>
+        <w:tblStyle w:val="TableGrid"/>
+        <w:tblW w:w="0" w:type="auto"/>
+        <w:tblLook w:val="04A0" w:firstRow="1" w:lastRow="0" w:firstColumn="1" w:lastColumn="0" w:noHBand="0" w:noVBand="1"/>
+      </w:tblPr>
+      <w:tblGrid>
+        <w:gridCol w:w="2830"/>
+        <w:gridCol w:w="6520"/>
+      </w:tblGrid>
+      <w:tr>
+        <w:tc>
+          <w:tcPr>
+            <w:tcW w:w="2830" w:type="dxa"/>
+          </w:tcPr>
+          <w:p>
+            <w:pPr>
+              <w:rPr>
+                <w:rFonts w:ascii="Times New Roman" w:hAnsi="Times New Roman" w:cs="Times New Roman"/>
+                <w:b/>
+                <w:sz w:val="24"/>
+                <w:szCs w:val="24"/>
+              </w:rPr>
+            </w:pPr>
+            <w:r>
+              <w:rPr>
+                <w:rFonts w:ascii="Times New Roman" w:hAnsi="Times New Roman" w:cs="Times New Roman"/>
+                <w:b/>
+                <w:sz w:val="24"/>
+                <w:szCs w:val="24"/>
+              </w:rPr>
+              <w:t>Cross References</w:t>
+            </w:r>
+          </w:p>
+        </w:tc>
+        <w:tc>
+          <w:tcPr>
+            <w:tcW w:w="6520" w:type="dxa"/>
+          </w:tcPr>
+          <w:p>
+            <w:pPr>
+              <w:rPr>
+                <w:rFonts w:ascii="Times New Roman" w:hAnsi="Times New Roman" w:cs="Times New Roman"/>
+                <w:b/>
+                <w:sz w:val="24"/>
+                <w:szCs w:val="24"/>
+              </w:rPr>
+            </w:pPr>
+            <w:r>
+              <w:rPr>
+                <w:rFonts w:ascii="Times New Roman" w:hAnsi="Times New Roman" w:cs="Times New Roman"/>
+                <w:b/>
+                <w:sz w:val="24"/>
+                <w:szCs w:val="24"/>
+              </w:rPr>
+              <w:t>View Applications</w:t>
             </w:r>
           </w:p>
         </w:tc>
@@ -2490,15 +2677,7 @@
                 <w:sz w:val="24"/>
                 <w:szCs w:val="24"/>
               </w:rPr>
-              <w:t>Vie</w:t>
-            </w:r>
-            <w:r>
-              <w:rPr>
-                <w:rFonts w:ascii="Times New Roman" w:hAnsi="Times New Roman" w:cs="Times New Roman"/>
-                <w:sz w:val="24"/>
-                <w:szCs w:val="24"/>
-              </w:rPr>
-              <w:t>w Application in Applicant</w:t>
+              <w:t>View Application in Applicant</w:t>
             </w:r>
           </w:p>
         </w:tc>
@@ -2593,15 +2772,7 @@
                 <w:sz w:val="24"/>
                 <w:szCs w:val="24"/>
               </w:rPr>
-              <w:t xml:space="preserve">The </w:t>
-            </w:r>
-            <w:r>
-              <w:rPr>
-                <w:rFonts w:ascii="Times New Roman" w:hAnsi="Times New Roman" w:cs="Times New Roman"/>
-                <w:sz w:val="24"/>
-                <w:szCs w:val="24"/>
-              </w:rPr>
-              <w:t>application object must be available</w:t>
+              <w:t>The application object must be available</w:t>
             </w:r>
           </w:p>
         </w:tc>
@@ -2650,23 +2821,7 @@
                 <w:sz w:val="24"/>
                 <w:szCs w:val="24"/>
               </w:rPr>
-              <w:t>The list of application that have been made by the applicant, showin</w:t>
-            </w:r>
-            <w:r>
-              <w:rPr>
-                <w:rFonts w:ascii="Times New Roman" w:hAnsi="Times New Roman" w:cs="Times New Roman"/>
-                <w:sz w:val="24"/>
-                <w:szCs w:val="24"/>
-              </w:rPr>
-              <w:t>g the residence ID, monthly rental</w:t>
-            </w:r>
-            <w:r>
-              <w:rPr>
-                <w:rFonts w:ascii="Times New Roman" w:hAnsi="Times New Roman" w:cs="Times New Roman"/>
-                <w:sz w:val="24"/>
-                <w:szCs w:val="24"/>
-              </w:rPr>
-              <w:t xml:space="preserve"> and personal information</w:t>
+              <w:t>The list of application that have been made by the applicant, showing the residence ID, monthly rental and personal information</w:t>
             </w:r>
           </w:p>
         </w:tc>
@@ -2676,6 +2831,8 @@
       <w:pPr>
         <w:rPr>
           <w:rFonts w:ascii="Times New Roman" w:hAnsi="Times New Roman" w:cs="Times New Roman"/>
+          <w:sz w:val="24"/>
+          <w:szCs w:val="24"/>
         </w:rPr>
       </w:pPr>
     </w:p>
@@ -2683,12 +2840,50 @@
       <w:pPr>
         <w:rPr>
           <w:rFonts w:ascii="Times New Roman" w:hAnsi="Times New Roman" w:cs="Times New Roman"/>
+          <w:b/>
+          <w:sz w:val="28"/>
+          <w:szCs w:val="24"/>
+        </w:rPr>
+      </w:pPr>
+    </w:p>
+    <w:p>
+      <w:pPr>
+        <w:pStyle w:val="ListParagraph"/>
+        <w:numPr>
+          <w:ilvl w:val="0"/>
+          <w:numId w:val="4"/>
+        </w:numPr>
+        <w:rPr>
+          <w:rFonts w:ascii="Times New Roman" w:hAnsi="Times New Roman" w:cs="Times New Roman"/>
+          <w:b/>
+          <w:sz w:val="28"/>
+          <w:szCs w:val="24"/>
         </w:rPr>
       </w:pPr>
       <w:r>
         <w:rPr>
           <w:rFonts w:ascii="Times New Roman" w:hAnsi="Times New Roman" w:cs="Times New Roman"/>
+          <w:b/>
+          <w:sz w:val="28"/>
+          <w:szCs w:val="24"/>
+        </w:rPr>
+        <w:t>View Residences</w:t>
+      </w:r>
+    </w:p>
+    <w:p>
+      <w:pPr>
+        <w:rPr>
+          <w:rFonts w:ascii="Times New Roman" w:hAnsi="Times New Roman" w:cs="Times New Roman"/>
+          <w:sz w:val="24"/>
+          <w:szCs w:val="24"/>
+        </w:rPr>
+      </w:pPr>
+      <w:r>
+        <w:rPr>
+          <w:rFonts w:ascii="Times New Roman" w:hAnsi="Times New Roman" w:cs="Times New Roman"/>
           <w:noProof/>
+          <w:sz w:val="24"/>
+          <w:szCs w:val="24"/>
         </w:rPr>
         <w:drawing>
           <wp:inline distT="0" distB="0" distL="0" distR="0">
@@ -2706,7 +2901,7 @@
                     <pic:cNvPicPr/>
                   </pic:nvPicPr>
                   <pic:blipFill>
-                    <a:blip r:embed="rId9">
+                    <a:blip r:embed="rId11">
                       <a:extLst>
                         <a:ext uri="{28A0092B-C50C-407E-A947-70E740481C1C}">
                           <a14:useLocalDpi xmlns:a14="http://schemas.microsoft.com/office/drawing/2010/main" val="0"/>
@@ -2737,8 +2932,41 @@
       <w:pPr>
         <w:rPr>
           <w:rFonts w:ascii="Times New Roman" w:hAnsi="Times New Roman" w:cs="Times New Roman"/>
-        </w:rPr>
-      </w:pPr>
+          <w:b/>
+          <w:sz w:val="24"/>
+          <w:szCs w:val="24"/>
+        </w:rPr>
+      </w:pPr>
+    </w:p>
+    <w:p>
+      <w:pPr>
+        <w:rPr>
+          <w:rFonts w:ascii="Times New Roman" w:hAnsi="Times New Roman" w:cs="Times New Roman"/>
+          <w:b/>
+          <w:sz w:val="24"/>
+          <w:szCs w:val="24"/>
+        </w:rPr>
+      </w:pPr>
+    </w:p>
+    <w:p>
+      <w:pPr>
+        <w:rPr>
+          <w:rFonts w:ascii="Times New Roman" w:hAnsi="Times New Roman" w:cs="Times New Roman"/>
+          <w:b/>
+          <w:sz w:val="24"/>
+          <w:szCs w:val="24"/>
+        </w:rPr>
+      </w:pPr>
+      <w:r>
+        <w:rPr>
+          <w:rFonts w:ascii="Times New Roman" w:hAnsi="Times New Roman" w:cs="Times New Roman"/>
+          <w:b/>
+          <w:sz w:val="24"/>
+          <w:szCs w:val="24"/>
+        </w:rPr>
+        <w:lastRenderedPageBreak/>
+        <w:t>Prepared by: Luh Wulandari Maharani</w:t>
+      </w:r>
     </w:p>
     <w:tbl>
       <w:tblPr>
@@ -2771,16 +2999,7 @@
                 <w:sz w:val="24"/>
                 <w:szCs w:val="24"/>
               </w:rPr>
-              <w:t>Cross Reference</w:t>
-            </w:r>
-            <w:r>
-              <w:rPr>
-                <w:rFonts w:ascii="Times New Roman" w:hAnsi="Times New Roman" w:cs="Times New Roman"/>
-                <w:b/>
-                <w:sz w:val="24"/>
-                <w:szCs w:val="24"/>
-              </w:rPr>
-              <w:t>s</w:t>
+              <w:t>Cross References</w:t>
             </w:r>
           </w:p>
         </w:tc>
@@ -3080,13 +3299,8 @@
       <w:pPr>
         <w:rPr>
           <w:rFonts w:ascii="Times New Roman" w:hAnsi="Times New Roman" w:cs="Times New Roman"/>
-        </w:rPr>
-      </w:pPr>
-    </w:p>
-    <w:p>
-      <w:pPr>
-        <w:rPr>
-          <w:rFonts w:ascii="Times New Roman" w:hAnsi="Times New Roman" w:cs="Times New Roman"/>
+          <w:sz w:val="24"/>
+          <w:szCs w:val="24"/>
         </w:rPr>
       </w:pPr>
     </w:p>
@@ -3121,16 +3335,7 @@
                 <w:sz w:val="24"/>
                 <w:szCs w:val="24"/>
               </w:rPr>
-              <w:t>Cross Reference</w:t>
-            </w:r>
-            <w:r>
-              <w:rPr>
-                <w:rFonts w:ascii="Times New Roman" w:hAnsi="Times New Roman" w:cs="Times New Roman"/>
-                <w:b/>
-                <w:sz w:val="24"/>
-                <w:szCs w:val="24"/>
-              </w:rPr>
-              <w:t>s</w:t>
+              <w:t>Cross References</w:t>
             </w:r>
           </w:p>
         </w:tc>
@@ -3246,15 +3451,7 @@
                 <w:sz w:val="24"/>
                 <w:szCs w:val="24"/>
               </w:rPr>
-              <w:t xml:space="preserve">To </w:t>
-            </w:r>
-            <w:r>
-              <w:rPr>
-                <w:rFonts w:ascii="Times New Roman" w:hAnsi="Times New Roman" w:cs="Times New Roman"/>
-                <w:sz w:val="24"/>
-                <w:szCs w:val="24"/>
-              </w:rPr>
-              <w:t>get all list of the residences</w:t>
+              <w:t>To get all list of the residences</w:t>
             </w:r>
           </w:p>
         </w:tc>
@@ -3362,6 +3559,8 @@
       <w:pPr>
         <w:rPr>
           <w:rFonts w:ascii="Times New Roman" w:hAnsi="Times New Roman" w:cs="Times New Roman"/>
+          <w:sz w:val="24"/>
+          <w:szCs w:val="24"/>
         </w:rPr>
       </w:pPr>
     </w:p>
@@ -3396,16 +3595,7 @@
                 <w:sz w:val="24"/>
                 <w:szCs w:val="24"/>
               </w:rPr>
-              <w:t>Cross Reference</w:t>
-            </w:r>
-            <w:r>
-              <w:rPr>
-                <w:rFonts w:ascii="Times New Roman" w:hAnsi="Times New Roman" w:cs="Times New Roman"/>
-                <w:b/>
-                <w:sz w:val="24"/>
-                <w:szCs w:val="24"/>
-              </w:rPr>
-              <w:t>s</w:t>
+              <w:t>Cross References</w:t>
             </w:r>
           </w:p>
         </w:tc>
@@ -3570,15 +3760,7 @@
                 <w:sz w:val="24"/>
                 <w:szCs w:val="24"/>
               </w:rPr>
-              <w:t>The residence ID</w:t>
-            </w:r>
-            <w:r>
-              <w:rPr>
-                <w:rFonts w:ascii="Times New Roman" w:hAnsi="Times New Roman" w:cs="Times New Roman"/>
-                <w:sz w:val="24"/>
-                <w:szCs w:val="24"/>
-              </w:rPr>
-              <w:t xml:space="preserve"> must be available</w:t>
+              <w:t>The residence ID must be available</w:t>
             </w:r>
           </w:p>
         </w:tc>
@@ -3637,6 +3819,8 @@
       <w:pPr>
         <w:rPr>
           <w:rFonts w:ascii="Times New Roman" w:hAnsi="Times New Roman" w:cs="Times New Roman"/>
+          <w:sz w:val="24"/>
+          <w:szCs w:val="24"/>
         </w:rPr>
       </w:pPr>
     </w:p>
@@ -3644,12 +3828,131 @@
       <w:pPr>
         <w:rPr>
           <w:rFonts w:ascii="Times New Roman" w:hAnsi="Times New Roman" w:cs="Times New Roman"/>
+          <w:sz w:val="24"/>
+          <w:szCs w:val="24"/>
+        </w:rPr>
+      </w:pPr>
+    </w:p>
+    <w:p>
+      <w:pPr>
+        <w:rPr>
+          <w:rFonts w:ascii="Times New Roman" w:hAnsi="Times New Roman" w:cs="Times New Roman"/>
+          <w:sz w:val="24"/>
+          <w:szCs w:val="24"/>
+        </w:rPr>
+      </w:pPr>
+    </w:p>
+    <w:p>
+      <w:pPr>
+        <w:rPr>
+          <w:rFonts w:ascii="Times New Roman" w:hAnsi="Times New Roman" w:cs="Times New Roman"/>
+          <w:sz w:val="24"/>
+          <w:szCs w:val="24"/>
+        </w:rPr>
+      </w:pPr>
+    </w:p>
+    <w:p>
+      <w:pPr>
+        <w:rPr>
+          <w:rFonts w:ascii="Times New Roman" w:hAnsi="Times New Roman" w:cs="Times New Roman"/>
+          <w:sz w:val="24"/>
+          <w:szCs w:val="24"/>
+        </w:rPr>
+      </w:pPr>
+    </w:p>
+    <w:p>
+      <w:pPr>
+        <w:rPr>
+          <w:rFonts w:ascii="Times New Roman" w:hAnsi="Times New Roman" w:cs="Times New Roman"/>
+          <w:sz w:val="24"/>
+          <w:szCs w:val="24"/>
+        </w:rPr>
+      </w:pPr>
+    </w:p>
+    <w:p>
+      <w:pPr>
+        <w:rPr>
+          <w:rFonts w:ascii="Times New Roman" w:hAnsi="Times New Roman" w:cs="Times New Roman"/>
+          <w:sz w:val="24"/>
+          <w:szCs w:val="24"/>
+        </w:rPr>
+      </w:pPr>
+    </w:p>
+    <w:p>
+      <w:pPr>
+        <w:rPr>
+          <w:rFonts w:ascii="Times New Roman" w:hAnsi="Times New Roman" w:cs="Times New Roman"/>
+          <w:sz w:val="24"/>
+          <w:szCs w:val="24"/>
+        </w:rPr>
+      </w:pPr>
+    </w:p>
+    <w:p>
+      <w:pPr>
+        <w:rPr>
+          <w:rFonts w:ascii="Times New Roman" w:hAnsi="Times New Roman" w:cs="Times New Roman"/>
+          <w:sz w:val="24"/>
+          <w:szCs w:val="24"/>
+        </w:rPr>
+      </w:pPr>
+    </w:p>
+    <w:p>
+      <w:pPr>
+        <w:rPr>
+          <w:rFonts w:ascii="Times New Roman" w:hAnsi="Times New Roman" w:cs="Times New Roman"/>
+          <w:sz w:val="24"/>
+          <w:szCs w:val="24"/>
+        </w:rPr>
+      </w:pPr>
+    </w:p>
+    <w:p>
+      <w:pPr>
+        <w:rPr>
+          <w:rFonts w:ascii="Times New Roman" w:hAnsi="Times New Roman" w:cs="Times New Roman"/>
+          <w:sz w:val="24"/>
+          <w:szCs w:val="24"/>
+        </w:rPr>
+      </w:pPr>
+    </w:p>
+    <w:p>
+      <w:pPr>
+        <w:pStyle w:val="ListParagraph"/>
+        <w:numPr>
+          <w:ilvl w:val="0"/>
+          <w:numId w:val="4"/>
+        </w:numPr>
+        <w:rPr>
+          <w:rFonts w:ascii="Times New Roman" w:hAnsi="Times New Roman" w:cs="Times New Roman"/>
+          <w:b/>
+          <w:sz w:val="28"/>
+          <w:szCs w:val="24"/>
         </w:rPr>
       </w:pPr>
       <w:r>
         <w:rPr>
           <w:rFonts w:ascii="Times New Roman" w:hAnsi="Times New Roman" w:cs="Times New Roman"/>
+          <w:b/>
+          <w:sz w:val="28"/>
+          <w:szCs w:val="24"/>
+        </w:rPr>
+        <w:lastRenderedPageBreak/>
+        <w:t>Set Up New Residences</w:t>
+      </w:r>
+    </w:p>
+    <w:p>
+      <w:pPr>
+        <w:rPr>
+          <w:rFonts w:ascii="Times New Roman" w:hAnsi="Times New Roman" w:cs="Times New Roman"/>
+          <w:sz w:val="24"/>
+          <w:szCs w:val="24"/>
+        </w:rPr>
+      </w:pPr>
+      <w:r>
+        <w:rPr>
+          <w:rFonts w:ascii="Times New Roman" w:hAnsi="Times New Roman" w:cs="Times New Roman"/>
           <w:noProof/>
+          <w:sz w:val="24"/>
+          <w:szCs w:val="24"/>
         </w:rPr>
         <w:drawing>
           <wp:inline distT="0" distB="0" distL="0" distR="0">
@@ -3667,7 +3970,7 @@
                     <pic:cNvPicPr/>
                   </pic:nvPicPr>
                   <pic:blipFill>
-                    <a:blip r:embed="rId10">
+                    <a:blip r:embed="rId12">
                       <a:extLst>
                         <a:ext uri="{28A0092B-C50C-407E-A947-70E740481C1C}">
                           <a14:useLocalDpi xmlns:a14="http://schemas.microsoft.com/office/drawing/2010/main" val="0"/>
@@ -3698,8 +4001,20 @@
       <w:pPr>
         <w:rPr>
           <w:rFonts w:ascii="Times New Roman" w:hAnsi="Times New Roman" w:cs="Times New Roman"/>
-        </w:rPr>
-      </w:pPr>
+          <w:b/>
+          <w:sz w:val="24"/>
+          <w:szCs w:val="24"/>
+        </w:rPr>
+      </w:pPr>
+      <w:r>
+        <w:rPr>
+          <w:rFonts w:ascii="Times New Roman" w:hAnsi="Times New Roman" w:cs="Times New Roman"/>
+          <w:b/>
+          <w:sz w:val="24"/>
+          <w:szCs w:val="24"/>
+        </w:rPr>
+        <w:t>Prepared by: Luh Wulandari Maharani</w:t>
+      </w:r>
     </w:p>
     <w:tbl>
       <w:tblPr>
@@ -3732,40 +4047,31 @@
                 <w:sz w:val="24"/>
                 <w:szCs w:val="24"/>
               </w:rPr>
-              <w:t>Cross Reference</w:t>
-            </w:r>
-            <w:r>
-              <w:rPr>
-                <w:rFonts w:ascii="Times New Roman" w:hAnsi="Times New Roman" w:cs="Times New Roman"/>
-                <w:b/>
-                <w:sz w:val="24"/>
-                <w:szCs w:val="24"/>
-              </w:rPr>
-              <w:t>s</w:t>
-            </w:r>
-          </w:p>
-        </w:tc>
-        <w:tc>
-          <w:tcPr>
-            <w:tcW w:w="6520" w:type="dxa"/>
-          </w:tcPr>
-          <w:p>
-            <w:pPr>
-              <w:rPr>
-                <w:rFonts w:ascii="Times New Roman" w:hAnsi="Times New Roman" w:cs="Times New Roman"/>
-                <w:b/>
-                <w:sz w:val="24"/>
-                <w:szCs w:val="24"/>
-              </w:rPr>
-            </w:pPr>
-            <w:r>
-              <w:rPr>
-                <w:rFonts w:ascii="Times New Roman" w:hAnsi="Times New Roman" w:cs="Times New Roman"/>
-                <w:b/>
-                <w:sz w:val="24"/>
-                <w:szCs w:val="24"/>
-              </w:rPr>
-              <w:t>View Residences</w:t>
+              <w:t>Cross References</w:t>
+            </w:r>
+          </w:p>
+        </w:tc>
+        <w:tc>
+          <w:tcPr>
+            <w:tcW w:w="6520" w:type="dxa"/>
+          </w:tcPr>
+          <w:p>
+            <w:pPr>
+              <w:rPr>
+                <w:rFonts w:ascii="Times New Roman" w:hAnsi="Times New Roman" w:cs="Times New Roman"/>
+                <w:b/>
+                <w:sz w:val="24"/>
+                <w:szCs w:val="24"/>
+              </w:rPr>
+            </w:pPr>
+            <w:r>
+              <w:rPr>
+                <w:rFonts w:ascii="Times New Roman" w:hAnsi="Times New Roman" w:cs="Times New Roman"/>
+                <w:b/>
+                <w:sz w:val="24"/>
+                <w:szCs w:val="24"/>
+              </w:rPr>
+              <w:t>Set Up New Residences</w:t>
             </w:r>
           </w:p>
         </w:tc>
@@ -3960,7 +4266,6 @@
                 <w:sz w:val="24"/>
                 <w:szCs w:val="24"/>
               </w:rPr>
-              <w:lastRenderedPageBreak/>
               <w:t>Post-conditions</w:t>
             </w:r>
           </w:p>
@@ -4042,6 +4347,8 @@
       <w:pPr>
         <w:rPr>
           <w:rFonts w:ascii="Times New Roman" w:hAnsi="Times New Roman" w:cs="Times New Roman"/>
+          <w:sz w:val="24"/>
+          <w:szCs w:val="24"/>
         </w:rPr>
       </w:pPr>
     </w:p>
@@ -4076,16 +4383,7 @@
                 <w:sz w:val="24"/>
                 <w:szCs w:val="24"/>
               </w:rPr>
-              <w:t>Cross Reference</w:t>
-            </w:r>
-            <w:r>
-              <w:rPr>
-                <w:rFonts w:ascii="Times New Roman" w:hAnsi="Times New Roman" w:cs="Times New Roman"/>
-                <w:b/>
-                <w:sz w:val="24"/>
-                <w:szCs w:val="24"/>
-              </w:rPr>
-              <w:t>s</w:t>
+              <w:t>Cross References</w:t>
             </w:r>
           </w:p>
         </w:tc>
@@ -4201,25 +4499,7 @@
                 <w:sz w:val="24"/>
                 <w:szCs w:val="24"/>
               </w:rPr>
-              <w:t xml:space="preserve">To set up the new residences by input the </w:t>
-            </w:r>
-            <w:proofErr w:type="spellStart"/>
-            <w:r>
-              <w:rPr>
-                <w:rFonts w:ascii="Times New Roman" w:hAnsi="Times New Roman" w:cs="Times New Roman"/>
-                <w:sz w:val="24"/>
-                <w:szCs w:val="24"/>
-              </w:rPr>
-              <w:t>residenceID</w:t>
-            </w:r>
-            <w:proofErr w:type="spellEnd"/>
-            <w:r>
-              <w:rPr>
-                <w:rFonts w:ascii="Times New Roman" w:hAnsi="Times New Roman" w:cs="Times New Roman"/>
-                <w:sz w:val="24"/>
-                <w:szCs w:val="24"/>
-              </w:rPr>
-              <w:t>, address, number of units available, size of each unit and monthly rental</w:t>
+              <w:t>To set up the new residences by input the residenceID, address, number of units available, size of each unit and monthly rental</w:t>
             </w:r>
           </w:p>
         </w:tc>
@@ -4265,25 +4545,7 @@
                 <w:sz w:val="24"/>
                 <w:szCs w:val="24"/>
               </w:rPr>
-              <w:t xml:space="preserve">Object </w:t>
-            </w:r>
-            <w:proofErr w:type="spellStart"/>
-            <w:r>
-              <w:rPr>
-                <w:rFonts w:ascii="Times New Roman" w:hAnsi="Times New Roman" w:cs="Times New Roman"/>
-                <w:sz w:val="24"/>
-                <w:szCs w:val="24"/>
-              </w:rPr>
-              <w:t>residenceID</w:t>
-            </w:r>
-            <w:proofErr w:type="spellEnd"/>
-            <w:r>
-              <w:rPr>
-                <w:rFonts w:ascii="Times New Roman" w:hAnsi="Times New Roman" w:cs="Times New Roman"/>
-                <w:sz w:val="24"/>
-                <w:szCs w:val="24"/>
-              </w:rPr>
-              <w:t>, address, number of units available, size of each unit and monthly rental must be available</w:t>
+              <w:t>Object residenceID, address, number of units available, size of each unit and monthly rental must be available</w:t>
             </w:r>
           </w:p>
         </w:tc>
@@ -4339,6 +4601,8 @@
       <w:pPr>
         <w:rPr>
           <w:rFonts w:ascii="Times New Roman" w:hAnsi="Times New Roman" w:cs="Times New Roman"/>
+          <w:sz w:val="24"/>
+          <w:szCs w:val="24"/>
         </w:rPr>
       </w:pPr>
     </w:p>
@@ -4346,12 +4610,68 @@
       <w:pPr>
         <w:rPr>
           <w:rFonts w:ascii="Times New Roman" w:hAnsi="Times New Roman" w:cs="Times New Roman"/>
+          <w:sz w:val="24"/>
+          <w:szCs w:val="24"/>
+        </w:rPr>
+      </w:pPr>
+    </w:p>
+    <w:p>
+      <w:pPr>
+        <w:rPr>
+          <w:rFonts w:ascii="Times New Roman" w:hAnsi="Times New Roman" w:cs="Times New Roman"/>
+          <w:sz w:val="24"/>
+          <w:szCs w:val="24"/>
+        </w:rPr>
+      </w:pPr>
+    </w:p>
+    <w:p>
+      <w:pPr>
+        <w:rPr>
+          <w:rFonts w:ascii="Times New Roman" w:hAnsi="Times New Roman" w:cs="Times New Roman"/>
+          <w:sz w:val="24"/>
+          <w:szCs w:val="24"/>
+        </w:rPr>
+      </w:pPr>
+    </w:p>
+    <w:p>
+      <w:pPr>
+        <w:pStyle w:val="ListParagraph"/>
+        <w:numPr>
+          <w:ilvl w:val="0"/>
+          <w:numId w:val="4"/>
+        </w:numPr>
+        <w:rPr>
+          <w:rFonts w:ascii="Times New Roman" w:hAnsi="Times New Roman" w:cs="Times New Roman"/>
+          <w:b/>
+          <w:sz w:val="28"/>
+          <w:szCs w:val="24"/>
         </w:rPr>
       </w:pPr>
       <w:r>
         <w:rPr>
           <w:rFonts w:ascii="Times New Roman" w:hAnsi="Times New Roman" w:cs="Times New Roman"/>
+          <w:b/>
+          <w:sz w:val="28"/>
+          <w:szCs w:val="24"/>
+        </w:rPr>
+        <w:lastRenderedPageBreak/>
+        <w:t>Allocate Housing</w:t>
+      </w:r>
+    </w:p>
+    <w:p>
+      <w:pPr>
+        <w:rPr>
+          <w:rFonts w:ascii="Times New Roman" w:hAnsi="Times New Roman" w:cs="Times New Roman"/>
+          <w:sz w:val="24"/>
+          <w:szCs w:val="24"/>
+        </w:rPr>
+      </w:pPr>
+      <w:r>
+        <w:rPr>
+          <w:rFonts w:ascii="Times New Roman" w:hAnsi="Times New Roman" w:cs="Times New Roman"/>
           <w:noProof/>
+          <w:sz w:val="24"/>
+          <w:szCs w:val="24"/>
         </w:rPr>
         <w:drawing>
           <wp:inline distT="0" distB="0" distL="0" distR="0">
@@ -4369,7 +4689,7 @@
                     <pic:cNvPicPr/>
                   </pic:nvPicPr>
                   <pic:blipFill>
-                    <a:blip r:embed="rId11">
+                    <a:blip r:embed="rId13">
                       <a:extLst>
                         <a:ext uri="{28A0092B-C50C-407E-A947-70E740481C1C}">
                           <a14:useLocalDpi xmlns:a14="http://schemas.microsoft.com/office/drawing/2010/main" val="0"/>
@@ -4400,8 +4720,22 @@
       <w:pPr>
         <w:rPr>
           <w:rFonts w:ascii="Times New Roman" w:hAnsi="Times New Roman" w:cs="Times New Roman"/>
-        </w:rPr>
-      </w:pPr>
+          <w:b/>
+          <w:sz w:val="24"/>
+          <w:szCs w:val="24"/>
+        </w:rPr>
+      </w:pPr>
+      <w:r>
+        <w:rPr>
+          <w:rFonts w:ascii="Times New Roman" w:hAnsi="Times New Roman" w:cs="Times New Roman"/>
+          <w:b/>
+          <w:sz w:val="24"/>
+          <w:szCs w:val="24"/>
+        </w:rPr>
+        <w:t>Prepared by: Luh Wulandari Maharani</w:t>
+      </w:r>
+      <w:bookmarkStart w:id="0" w:name="_GoBack"/>
+      <w:bookmarkEnd w:id="0"/>
     </w:p>
     <w:tbl>
       <w:tblPr>
@@ -4434,40 +4768,31 @@
                 <w:sz w:val="24"/>
                 <w:szCs w:val="24"/>
               </w:rPr>
-              <w:t>Cross Reference</w:t>
-            </w:r>
-            <w:r>
-              <w:rPr>
-                <w:rFonts w:ascii="Times New Roman" w:hAnsi="Times New Roman" w:cs="Times New Roman"/>
-                <w:b/>
-                <w:sz w:val="24"/>
-                <w:szCs w:val="24"/>
-              </w:rPr>
-              <w:t>s</w:t>
-            </w:r>
-          </w:p>
-        </w:tc>
-        <w:tc>
-          <w:tcPr>
-            <w:tcW w:w="6520" w:type="dxa"/>
-          </w:tcPr>
-          <w:p>
-            <w:pPr>
-              <w:rPr>
-                <w:rFonts w:ascii="Times New Roman" w:hAnsi="Times New Roman" w:cs="Times New Roman"/>
-                <w:b/>
-                <w:sz w:val="24"/>
-                <w:szCs w:val="24"/>
-              </w:rPr>
-            </w:pPr>
-            <w:r>
-              <w:rPr>
-                <w:rFonts w:ascii="Times New Roman" w:hAnsi="Times New Roman" w:cs="Times New Roman"/>
-                <w:b/>
-                <w:sz w:val="24"/>
-                <w:szCs w:val="24"/>
-              </w:rPr>
-              <w:t>View Residences</w:t>
+              <w:t>Cross References</w:t>
+            </w:r>
+          </w:p>
+        </w:tc>
+        <w:tc>
+          <w:tcPr>
+            <w:tcW w:w="6520" w:type="dxa"/>
+          </w:tcPr>
+          <w:p>
+            <w:pPr>
+              <w:rPr>
+                <w:rFonts w:ascii="Times New Roman" w:hAnsi="Times New Roman" w:cs="Times New Roman"/>
+                <w:b/>
+                <w:sz w:val="24"/>
+                <w:szCs w:val="24"/>
+              </w:rPr>
+            </w:pPr>
+            <w:r>
+              <w:rPr>
+                <w:rFonts w:ascii="Times New Roman" w:hAnsi="Times New Roman" w:cs="Times New Roman"/>
+                <w:b/>
+                <w:sz w:val="24"/>
+                <w:szCs w:val="24"/>
+              </w:rPr>
+              <w:t>Allocate Housing</w:t>
             </w:r>
           </w:p>
         </w:tc>
@@ -4662,7 +4987,6 @@
                 <w:sz w:val="24"/>
                 <w:szCs w:val="24"/>
               </w:rPr>
-              <w:lastRenderedPageBreak/>
               <w:t>Post-conditions</w:t>
             </w:r>
           </w:p>
@@ -4744,6 +5068,8 @@
       <w:pPr>
         <w:rPr>
           <w:rFonts w:ascii="Times New Roman" w:hAnsi="Times New Roman" w:cs="Times New Roman"/>
+          <w:sz w:val="24"/>
+          <w:szCs w:val="24"/>
         </w:rPr>
       </w:pPr>
     </w:p>
@@ -4778,16 +5104,7 @@
                 <w:sz w:val="24"/>
                 <w:szCs w:val="24"/>
               </w:rPr>
-              <w:t>Cross Reference</w:t>
-            </w:r>
-            <w:r>
-              <w:rPr>
-                <w:rFonts w:ascii="Times New Roman" w:hAnsi="Times New Roman" w:cs="Times New Roman"/>
-                <w:b/>
-                <w:sz w:val="24"/>
-                <w:szCs w:val="24"/>
-              </w:rPr>
-              <w:t>s</w:t>
+              <w:t>Cross References</w:t>
             </w:r>
           </w:p>
         </w:tc>
@@ -5005,6 +5322,8 @@
       <w:pPr>
         <w:rPr>
           <w:rFonts w:ascii="Times New Roman" w:hAnsi="Times New Roman" w:cs="Times New Roman"/>
+          <w:sz w:val="24"/>
+          <w:szCs w:val="24"/>
         </w:rPr>
       </w:pPr>
     </w:p>
@@ -5039,16 +5358,8 @@
                 <w:sz w:val="24"/>
                 <w:szCs w:val="24"/>
               </w:rPr>
-              <w:t>Cross Reference</w:t>
-            </w:r>
-            <w:r>
-              <w:rPr>
-                <w:rFonts w:ascii="Times New Roman" w:hAnsi="Times New Roman" w:cs="Times New Roman"/>
-                <w:b/>
-                <w:sz w:val="24"/>
-                <w:szCs w:val="24"/>
-              </w:rPr>
-              <w:t>s</w:t>
+              <w:lastRenderedPageBreak/>
+              <w:t>Cross References</w:t>
             </w:r>
           </w:p>
         </w:tc>
@@ -5118,15 +5429,7 @@
                 <w:sz w:val="24"/>
                 <w:szCs w:val="24"/>
               </w:rPr>
-              <w:t>S</w:t>
-            </w:r>
-            <w:r>
-              <w:rPr>
-                <w:rFonts w:ascii="Times New Roman" w:hAnsi="Times New Roman" w:cs="Times New Roman"/>
-                <w:sz w:val="24"/>
-                <w:szCs w:val="24"/>
-              </w:rPr>
-              <w:t>elect one of the application and allocate the housing</w:t>
+              <w:t>Select one of the application and allocate the housing</w:t>
             </w:r>
           </w:p>
         </w:tc>
@@ -5218,33 +5521,7 @@
                 <w:sz w:val="24"/>
                 <w:szCs w:val="24"/>
               </w:rPr>
-              <w:t>Ob</w:t>
-            </w:r>
-            <w:r>
-              <w:rPr>
-                <w:rFonts w:ascii="Times New Roman" w:hAnsi="Times New Roman" w:cs="Times New Roman"/>
-                <w:sz w:val="24"/>
-                <w:szCs w:val="24"/>
-              </w:rPr>
-              <w:t xml:space="preserve">ject </w:t>
-            </w:r>
-            <w:proofErr w:type="spellStart"/>
-            <w:r>
-              <w:rPr>
-                <w:rFonts w:ascii="Times New Roman" w:hAnsi="Times New Roman" w:cs="Times New Roman"/>
-                <w:sz w:val="24"/>
-                <w:szCs w:val="24"/>
-              </w:rPr>
-              <w:t>residenceID</w:t>
-            </w:r>
-            <w:proofErr w:type="spellEnd"/>
-            <w:r>
-              <w:rPr>
-                <w:rFonts w:ascii="Times New Roman" w:hAnsi="Times New Roman" w:cs="Times New Roman"/>
-                <w:sz w:val="24"/>
-                <w:szCs w:val="24"/>
-              </w:rPr>
-              <w:t>, unit number, from date and duration must be available</w:t>
+              <w:t>Object residenceID, unit number, from date and duration must be available</w:t>
             </w:r>
           </w:p>
         </w:tc>
@@ -5308,6 +5585,8 @@
       <w:pPr>
         <w:rPr>
           <w:rFonts w:ascii="Times New Roman" w:hAnsi="Times New Roman" w:cs="Times New Roman"/>
+          <w:sz w:val="24"/>
+          <w:szCs w:val="24"/>
         </w:rPr>
       </w:pPr>
     </w:p>
@@ -5342,16 +5621,7 @@
                 <w:sz w:val="24"/>
                 <w:szCs w:val="24"/>
               </w:rPr>
-              <w:t>Cross Reference</w:t>
-            </w:r>
-            <w:r>
-              <w:rPr>
-                <w:rFonts w:ascii="Times New Roman" w:hAnsi="Times New Roman" w:cs="Times New Roman"/>
-                <w:b/>
-                <w:sz w:val="24"/>
-                <w:szCs w:val="24"/>
-              </w:rPr>
-              <w:t>s</w:t>
+              <w:t>Cross References</w:t>
             </w:r>
           </w:p>
         </w:tc>
@@ -5421,15 +5691,7 @@
                 <w:sz w:val="24"/>
                 <w:szCs w:val="24"/>
               </w:rPr>
-              <w:t xml:space="preserve">Select </w:t>
-            </w:r>
-            <w:r>
-              <w:rPr>
-                <w:rFonts w:ascii="Times New Roman" w:hAnsi="Times New Roman" w:cs="Times New Roman"/>
-                <w:sz w:val="24"/>
-                <w:szCs w:val="24"/>
-              </w:rPr>
-              <w:t>to changed status of to be “Approved”</w:t>
+              <w:t>Select to changed status of to be “Approved”</w:t>
             </w:r>
           </w:p>
         </w:tc>
@@ -5593,6 +5855,8 @@
       <w:pPr>
         <w:rPr>
           <w:rFonts w:ascii="Times New Roman" w:hAnsi="Times New Roman" w:cs="Times New Roman"/>
+          <w:sz w:val="24"/>
+          <w:szCs w:val="24"/>
         </w:rPr>
       </w:pPr>
     </w:p>
@@ -5627,16 +5891,7 @@
                 <w:sz w:val="24"/>
                 <w:szCs w:val="24"/>
               </w:rPr>
-              <w:t>Cross Reference</w:t>
-            </w:r>
-            <w:r>
-              <w:rPr>
-                <w:rFonts w:ascii="Times New Roman" w:hAnsi="Times New Roman" w:cs="Times New Roman"/>
-                <w:b/>
-                <w:sz w:val="24"/>
-                <w:szCs w:val="24"/>
-              </w:rPr>
-              <w:t>s</w:t>
+              <w:t>Cross References</w:t>
             </w:r>
           </w:p>
         </w:tc>
@@ -5706,23 +5961,7 @@
                 <w:sz w:val="24"/>
                 <w:szCs w:val="24"/>
               </w:rPr>
-              <w:t>Select to changed status of to be “</w:t>
-            </w:r>
-            <w:r>
-              <w:rPr>
-                <w:rFonts w:ascii="Times New Roman" w:hAnsi="Times New Roman" w:cs="Times New Roman"/>
-                <w:sz w:val="24"/>
-                <w:szCs w:val="24"/>
-              </w:rPr>
-              <w:t>Rejected</w:t>
-            </w:r>
-            <w:r>
-              <w:rPr>
-                <w:rFonts w:ascii="Times New Roman" w:hAnsi="Times New Roman" w:cs="Times New Roman"/>
-                <w:sz w:val="24"/>
-                <w:szCs w:val="24"/>
-              </w:rPr>
-              <w:t>”</w:t>
+              <w:t>Select to changed status of to be “Rejected”</w:t>
             </w:r>
           </w:p>
         </w:tc>
@@ -5768,39 +6007,7 @@
                 <w:sz w:val="24"/>
                 <w:szCs w:val="24"/>
               </w:rPr>
-              <w:t xml:space="preserve">To </w:t>
-            </w:r>
-            <w:r>
-              <w:rPr>
-                <w:rFonts w:ascii="Times New Roman" w:hAnsi="Times New Roman" w:cs="Times New Roman"/>
-                <w:sz w:val="24"/>
-                <w:szCs w:val="24"/>
-              </w:rPr>
-              <w:t>change</w:t>
-            </w:r>
-            <w:r>
-              <w:rPr>
-                <w:rFonts w:ascii="Times New Roman" w:hAnsi="Times New Roman" w:cs="Times New Roman"/>
-                <w:sz w:val="24"/>
-                <w:szCs w:val="24"/>
-              </w:rPr>
-              <w:t xml:space="preserve"> the status to </w:t>
-            </w:r>
-            <w:r>
-              <w:rPr>
-                <w:rFonts w:ascii="Times New Roman" w:hAnsi="Times New Roman" w:cs="Times New Roman"/>
-                <w:sz w:val="24"/>
-                <w:szCs w:val="24"/>
-              </w:rPr>
-              <w:t>“Rejected</w:t>
-            </w:r>
-            <w:r>
-              <w:rPr>
-                <w:rFonts w:ascii="Times New Roman" w:hAnsi="Times New Roman" w:cs="Times New Roman"/>
-                <w:sz w:val="24"/>
-                <w:szCs w:val="24"/>
-              </w:rPr>
-              <w:t>”</w:t>
+              <w:t>To change the status to “Rejected”</w:t>
             </w:r>
           </w:p>
         </w:tc>
@@ -5892,15 +6099,7 @@
                 <w:sz w:val="24"/>
                 <w:szCs w:val="24"/>
               </w:rPr>
-              <w:t>Success changed the application status</w:t>
-            </w:r>
-            <w:r>
-              <w:rPr>
-                <w:rFonts w:ascii="Times New Roman" w:hAnsi="Times New Roman" w:cs="Times New Roman"/>
-                <w:sz w:val="24"/>
-                <w:szCs w:val="24"/>
-              </w:rPr>
-              <w:t xml:space="preserve"> and redirected to waiting list</w:t>
+              <w:t>Success changed the application status and redirected to waiting list</w:t>
             </w:r>
           </w:p>
         </w:tc>
@@ -5910,6 +6109,8 @@
       <w:pPr>
         <w:rPr>
           <w:rFonts w:ascii="Times New Roman" w:hAnsi="Times New Roman" w:cs="Times New Roman"/>
+          <w:sz w:val="24"/>
+          <w:szCs w:val="24"/>
         </w:rPr>
       </w:pPr>
     </w:p>
@@ -5921,6 +6122,56 @@
     </w:sectPr>
   </w:body>
 </w:document>
+</file>
+
+<file path=word/endnotes.xml><?xml version="1.0" encoding="utf-8"?>
+<w:endnotes xmlns:wpc="http://schemas.microsoft.com/office/word/2010/wordprocessingCanvas" xmlns:cx="http://schemas.microsoft.com/office/drawing/2014/chartex" xmlns:cx1="http://schemas.microsoft.com/office/drawing/2015/9/8/chartex" xmlns:mc="http://schemas.openxmlformats.org/markup-compatibility/2006" xmlns:o="urn:schemas-microsoft-com:office:office" xmlns:r="http://schemas.openxmlformats.org/officeDocument/2006/relationships" xmlns:m="http://schemas.openxmlformats.org/officeDocument/2006/math" xmlns:v="urn:schemas-microsoft-com:vml" xmlns:wp14="http://schemas.microsoft.com/office/word/2010/wordprocessingDrawing" xmlns:wp="http://schemas.openxmlformats.org/drawingml/2006/wordprocessingDrawing" xmlns:w10="urn:schemas-microsoft-com:office:word" xmlns:w="http://schemas.openxmlformats.org/wordprocessingml/2006/main" xmlns:w14="http://schemas.microsoft.com/office/word/2010/wordml" xmlns:w15="http://schemas.microsoft.com/office/word/2012/wordml" xmlns:w16se="http://schemas.microsoft.com/office/word/2015/wordml/symex" xmlns:wpg="http://schemas.microsoft.com/office/word/2010/wordprocessingGroup" xmlns:wpi="http://schemas.microsoft.com/office/word/2010/wordprocessingInk" xmlns:wne="http://schemas.microsoft.com/office/word/2006/wordml" xmlns:wps="http://schemas.microsoft.com/office/word/2010/wordprocessingShape" mc:Ignorable="w14 w15 w16se wp14">
+  <w:endnote w:type="separator" w:id="-1">
+    <w:p>
+      <w:pPr>
+        <w:spacing w:after="0" w:line="240" w:lineRule="auto"/>
+      </w:pPr>
+      <w:r>
+        <w:separator/>
+      </w:r>
+    </w:p>
+  </w:endnote>
+  <w:endnote w:type="continuationSeparator" w:id="0">
+    <w:p>
+      <w:pPr>
+        <w:spacing w:after="0" w:line="240" w:lineRule="auto"/>
+      </w:pPr>
+      <w:r>
+        <w:continuationSeparator/>
+      </w:r>
+    </w:p>
+  </w:endnote>
+</w:endnotes>
+</file>
+
+<file path=word/footnotes.xml><?xml version="1.0" encoding="utf-8"?>
+<w:footnotes xmlns:wpc="http://schemas.microsoft.com/office/word/2010/wordprocessingCanvas" xmlns:cx="http://schemas.microsoft.com/office/drawing/2014/chartex" xmlns:cx1="http://schemas.microsoft.com/office/drawing/2015/9/8/chartex" xmlns:mc="http://schemas.openxmlformats.org/markup-compatibility/2006" xmlns:o="urn:schemas-microsoft-com:office:office" xmlns:r="http://schemas.openxmlformats.org/officeDocument/2006/relationships" xmlns:m="http://schemas.openxmlformats.org/officeDocument/2006/math" xmlns:v="urn:schemas-microsoft-com:vml" xmlns:wp14="http://schemas.microsoft.com/office/word/2010/wordprocessingDrawing" xmlns:wp="http://schemas.openxmlformats.org/drawingml/2006/wordprocessingDrawing" xmlns:w10="urn:schemas-microsoft-com:office:word" xmlns:w="http://schemas.openxmlformats.org/wordprocessingml/2006/main" xmlns:w14="http://schemas.microsoft.com/office/word/2010/wordml" xmlns:w15="http://schemas.microsoft.com/office/word/2012/wordml" xmlns:w16se="http://schemas.microsoft.com/office/word/2015/wordml/symex" xmlns:wpg="http://schemas.microsoft.com/office/word/2010/wordprocessingGroup" xmlns:wpi="http://schemas.microsoft.com/office/word/2010/wordprocessingInk" xmlns:wne="http://schemas.microsoft.com/office/word/2006/wordml" xmlns:wps="http://schemas.microsoft.com/office/word/2010/wordprocessingShape" mc:Ignorable="w14 w15 w16se wp14">
+  <w:footnote w:type="separator" w:id="-1">
+    <w:p>
+      <w:pPr>
+        <w:spacing w:after="0" w:line="240" w:lineRule="auto"/>
+      </w:pPr>
+      <w:r>
+        <w:separator/>
+      </w:r>
+    </w:p>
+  </w:footnote>
+  <w:footnote w:type="continuationSeparator" w:id="0">
+    <w:p>
+      <w:pPr>
+        <w:spacing w:after="0" w:line="240" w:lineRule="auto"/>
+      </w:pPr>
+      <w:r>
+        <w:continuationSeparator/>
+      </w:r>
+    </w:p>
+  </w:footnote>
+</w:footnotes>
 </file>
 
 <file path=word/numbering.xml><?xml version="1.0" encoding="utf-8"?>
@@ -6264,6 +6515,92 @@
       </w:rPr>
     </w:lvl>
   </w:abstractNum>
+  <w:abstractNum w:abstractNumId="3" w15:restartNumberingAfterBreak="0">
+    <w:nsid w:val="3AB5697D"/>
+    <w:multiLevelType w:val="hybridMultilevel"/>
+    <w:tmpl w:val="55D66BA8"/>
+    <w:lvl w:ilvl="0" w:tplc="0409000F">
+      <w:start w:val="1"/>
+      <w:numFmt w:val="decimal"/>
+      <w:lvlText w:val="%1."/>
+      <w:lvlJc w:val="left"/>
+      <w:pPr>
+        <w:ind w:left="720" w:hanging="360"/>
+      </w:pPr>
+    </w:lvl>
+    <w:lvl w:ilvl="1" w:tplc="04090019" w:tentative="1">
+      <w:start w:val="1"/>
+      <w:numFmt w:val="lowerLetter"/>
+      <w:lvlText w:val="%2."/>
+      <w:lvlJc w:val="left"/>
+      <w:pPr>
+        <w:ind w:left="1440" w:hanging="360"/>
+      </w:pPr>
+    </w:lvl>
+    <w:lvl w:ilvl="2" w:tplc="0409001B" w:tentative="1">
+      <w:start w:val="1"/>
+      <w:numFmt w:val="lowerRoman"/>
+      <w:lvlText w:val="%3."/>
+      <w:lvlJc w:val="right"/>
+      <w:pPr>
+        <w:ind w:left="2160" w:hanging="180"/>
+      </w:pPr>
+    </w:lvl>
+    <w:lvl w:ilvl="3" w:tplc="0409000F" w:tentative="1">
+      <w:start w:val="1"/>
+      <w:numFmt w:val="decimal"/>
+      <w:lvlText w:val="%4."/>
+      <w:lvlJc w:val="left"/>
+      <w:pPr>
+        <w:ind w:left="2880" w:hanging="360"/>
+      </w:pPr>
+    </w:lvl>
+    <w:lvl w:ilvl="4" w:tplc="04090019" w:tentative="1">
+      <w:start w:val="1"/>
+      <w:numFmt w:val="lowerLetter"/>
+      <w:lvlText w:val="%5."/>
+      <w:lvlJc w:val="left"/>
+      <w:pPr>
+        <w:ind w:left="3600" w:hanging="360"/>
+      </w:pPr>
+    </w:lvl>
+    <w:lvl w:ilvl="5" w:tplc="0409001B" w:tentative="1">
+      <w:start w:val="1"/>
+      <w:numFmt w:val="lowerRoman"/>
+      <w:lvlText w:val="%6."/>
+      <w:lvlJc w:val="right"/>
+      <w:pPr>
+        <w:ind w:left="4320" w:hanging="180"/>
+      </w:pPr>
+    </w:lvl>
+    <w:lvl w:ilvl="6" w:tplc="0409000F" w:tentative="1">
+      <w:start w:val="1"/>
+      <w:numFmt w:val="decimal"/>
+      <w:lvlText w:val="%7."/>
+      <w:lvlJc w:val="left"/>
+      <w:pPr>
+        <w:ind w:left="5040" w:hanging="360"/>
+      </w:pPr>
+    </w:lvl>
+    <w:lvl w:ilvl="7" w:tplc="04090019" w:tentative="1">
+      <w:start w:val="1"/>
+      <w:numFmt w:val="lowerLetter"/>
+      <w:lvlText w:val="%8."/>
+      <w:lvlJc w:val="left"/>
+      <w:pPr>
+        <w:ind w:left="5760" w:hanging="360"/>
+      </w:pPr>
+    </w:lvl>
+    <w:lvl w:ilvl="8" w:tplc="0409001B" w:tentative="1">
+      <w:start w:val="1"/>
+      <w:numFmt w:val="lowerRoman"/>
+      <w:lvlText w:val="%9."/>
+      <w:lvlJc w:val="right"/>
+      <w:pPr>
+        <w:ind w:left="6480" w:hanging="180"/>
+      </w:pPr>
+    </w:lvl>
+  </w:abstractNum>
   <w:num w:numId="1">
     <w:abstractNumId w:val="2"/>
   </w:num>
@@ -6272,6 +6609,9 @@
   </w:num>
   <w:num w:numId="3">
     <w:abstractNumId w:val="1"/>
+  </w:num>
+  <w:num w:numId="4">
+    <w:abstractNumId w:val="3"/>
   </w:num>
 </w:numbering>
 </file>
@@ -6727,6 +7067,50 @@
       <w:contextualSpacing/>
     </w:pPr>
   </w:style>
+  <w:style w:type="paragraph" w:styleId="Header">
+    <w:name w:val="header"/>
+    <w:basedOn w:val="Normal"/>
+    <w:link w:val="HeaderChar"/>
+    <w:uiPriority w:val="99"/>
+    <w:unhideWhenUsed/>
+    <w:rsid w:val="00CB325C"/>
+    <w:pPr>
+      <w:tabs>
+        <w:tab w:val="center" w:pos="4680"/>
+        <w:tab w:val="right" w:pos="9360"/>
+      </w:tabs>
+      <w:spacing w:after="0" w:line="240" w:lineRule="auto"/>
+    </w:pPr>
+  </w:style>
+  <w:style w:type="character" w:customStyle="1" w:styleId="HeaderChar">
+    <w:name w:val="Header Char"/>
+    <w:basedOn w:val="DefaultParagraphFont"/>
+    <w:link w:val="Header"/>
+    <w:uiPriority w:val="99"/>
+    <w:rsid w:val="00CB325C"/>
+  </w:style>
+  <w:style w:type="paragraph" w:styleId="Footer">
+    <w:name w:val="footer"/>
+    <w:basedOn w:val="Normal"/>
+    <w:link w:val="FooterChar"/>
+    <w:uiPriority w:val="99"/>
+    <w:unhideWhenUsed/>
+    <w:rsid w:val="00CB325C"/>
+    <w:pPr>
+      <w:tabs>
+        <w:tab w:val="center" w:pos="4680"/>
+        <w:tab w:val="right" w:pos="9360"/>
+      </w:tabs>
+      <w:spacing w:after="0" w:line="240" w:lineRule="auto"/>
+    </w:pPr>
+  </w:style>
+  <w:style w:type="character" w:customStyle="1" w:styleId="FooterChar">
+    <w:name w:val="Footer Char"/>
+    <w:basedOn w:val="DefaultParagraphFont"/>
+    <w:link w:val="Footer"/>
+    <w:uiPriority w:val="99"/>
+    <w:rsid w:val="00CB325C"/>
+  </w:style>
 </w:styles>
 </file>
 

</xml_diff>